<commit_message>
Implement code review comments
</commit_message>
<xml_diff>
--- a/blueprints/System Requirements Specification - CIT Docker Proxy.docx
+++ b/blueprints/System Requirements Specification - CIT Docker Proxy.docx
@@ -1668,6 +1668,11 @@
       </w:r>
     </w:p>
     <w:p>
+      <w:pPr>
+        <w:rPr>
+          <w:rStyle w:val="InternetLink"/>
+        </w:rPr>
+      </w:pPr>
       <w:r>
         <w:t xml:space="preserve">To get around this issue, the proposed solution is to implement a plugin: </w:t>
       </w:r>
@@ -1688,6 +1693,20 @@
       </w:hyperlink>
     </w:p>
     <w:p>
+      <w:hyperlink r:id="rId9" w:history="1">
+        <w:r>
+          <w:rPr>
+            <w:rStyle w:val="Hyperlink"/>
+          </w:rPr>
+          <w:t>https://docs.docker.com/engine/extend/plugins_authorization/</w:t>
+        </w:r>
+      </w:hyperlink>
+    </w:p>
+    <w:p>
+      <w:bookmarkStart w:id="3" w:name="_GoBack"/>
+      <w:bookmarkEnd w:id="3"/>
+    </w:p>
+    <w:p>
       <w:r>
         <w:t xml:space="preserve">According to this solution, the plugin will receive the requests that are received by the Docker engine, and make calls to the CIT components as necessary and allow or disallow the launch. </w:t>
       </w:r>
@@ -1697,11 +1716,11 @@
       <w:pPr>
         <w:pStyle w:val="Heading2"/>
       </w:pPr>
-      <w:bookmarkStart w:id="3" w:name="_Toc455563116"/>
+      <w:bookmarkStart w:id="4" w:name="_Toc455563116"/>
       <w:r>
         <w:t>Terminology</w:t>
       </w:r>
-      <w:bookmarkEnd w:id="3"/>
+      <w:bookmarkEnd w:id="4"/>
     </w:p>
     <w:p>
       <w:r>
@@ -1717,11 +1736,11 @@
       <w:pPr>
         <w:pStyle w:val="Heading2"/>
       </w:pPr>
-      <w:bookmarkStart w:id="4" w:name="_Toc455563117"/>
+      <w:bookmarkStart w:id="5" w:name="_Toc455563117"/>
       <w:r>
         <w:t>Overview</w:t>
       </w:r>
-      <w:bookmarkEnd w:id="4"/>
+      <w:bookmarkEnd w:id="5"/>
     </w:p>
     <w:p>
       <w:r>
@@ -1750,12 +1769,12 @@
     </w:p>
     <w:p>
       <w:r>
+        <w:lastRenderedPageBreak/>
         <w:t>There are aspects of the system, such as security, that include both feature requirements and quality requirements.</w:t>
       </w:r>
     </w:p>
     <w:p>
       <w:r>
-        <w:lastRenderedPageBreak/>
         <w:t>A list of requirement categories is provided in the appendix because not all categories are covered by this specification.</w:t>
       </w:r>
     </w:p>
@@ -1768,21 +1787,21 @@
       <w:pPr>
         <w:pStyle w:val="Heading1"/>
       </w:pPr>
-      <w:bookmarkStart w:id="5" w:name="_Toc455563118"/>
+      <w:bookmarkStart w:id="6" w:name="_Toc455563118"/>
       <w:r>
         <w:t>Description</w:t>
       </w:r>
-      <w:bookmarkEnd w:id="5"/>
+      <w:bookmarkEnd w:id="6"/>
     </w:p>
     <w:p>
       <w:pPr>
         <w:pStyle w:val="Heading2"/>
       </w:pPr>
-      <w:bookmarkStart w:id="6" w:name="_Toc455563119"/>
+      <w:bookmarkStart w:id="7" w:name="_Toc455563119"/>
       <w:r>
         <w:t>Background and Perspective</w:t>
       </w:r>
-      <w:bookmarkEnd w:id="6"/>
+      <w:bookmarkEnd w:id="7"/>
     </w:p>
     <w:p>
       <w:r>
@@ -2131,12 +2150,12 @@
       <w:pPr>
         <w:pStyle w:val="Heading3"/>
       </w:pPr>
-      <w:bookmarkStart w:id="7" w:name="_Toc455563120"/>
+      <w:bookmarkStart w:id="8" w:name="_Toc455563120"/>
       <w:r>
         <w:lastRenderedPageBreak/>
         <w:t>Demonstration</w:t>
       </w:r>
-      <w:bookmarkEnd w:id="7"/>
+      <w:bookmarkEnd w:id="8"/>
     </w:p>
     <w:p>
       <w:pPr>
@@ -2152,7 +2171,7 @@
         </w:rPr>
         <w:t>A plugin is a process running on the same or a different host as the Docker daemon, which registers itself by placing a file on the same Docker host in one of the plugin directories described in </w:t>
       </w:r>
-      <w:hyperlink r:id="rId9" w:anchor="plugin-discovery" w:history="1">
+      <w:hyperlink r:id="rId10" w:anchor="plugin-discovery" w:history="1">
         <w:r>
           <w:rPr>
             <w:rStyle w:val="InternetLink"/>
@@ -2427,11 +2446,11 @@
           <w:lang w:val="en-IN" w:eastAsia="en-IN" w:bidi="mr-IN"/>
         </w:rPr>
       </w:pPr>
-      <w:bookmarkStart w:id="8" w:name="_Toc455563121"/>
+      <w:bookmarkStart w:id="9" w:name="_Toc455563121"/>
       <w:r>
         <w:t>Docker Proxy Workflow</w:t>
       </w:r>
-      <w:bookmarkEnd w:id="8"/>
+      <w:bookmarkEnd w:id="9"/>
     </w:p>
     <w:p>
       <w:pPr>
@@ -2462,7 +2481,7 @@
                     </pic:cNvPicPr>
                   </pic:nvPicPr>
                   <pic:blipFill>
-                    <a:blip r:embed="rId10"/>
+                    <a:blip r:embed="rId11"/>
                     <a:stretch>
                       <a:fillRect/>
                     </a:stretch>
@@ -2495,7 +2514,7 @@
       <w:pPr>
         <w:pStyle w:val="Heading1"/>
       </w:pPr>
-      <w:bookmarkStart w:id="9" w:name="_Toc455563122"/>
+      <w:bookmarkStart w:id="10" w:name="_Toc455563122"/>
       <w:r>
         <w:rPr>
           <w:b w:val="0"/>
@@ -2523,7 +2542,7 @@
                     </pic:cNvPicPr>
                   </pic:nvPicPr>
                   <pic:blipFill>
-                    <a:blip r:embed="rId11"/>
+                    <a:blip r:embed="rId12"/>
                     <a:stretch>
                       <a:fillRect/>
                     </a:stretch>
@@ -2543,7 +2562,7 @@
           </wp:inline>
         </w:drawing>
       </w:r>
-      <w:bookmarkEnd w:id="9"/>
+      <w:bookmarkEnd w:id="10"/>
     </w:p>
     <w:p>
       <w:r>
@@ -2569,7 +2588,7 @@
                     </pic:cNvPicPr>
                   </pic:nvPicPr>
                   <pic:blipFill>
-                    <a:blip r:embed="rId12"/>
+                    <a:blip r:embed="rId13"/>
                     <a:stretch>
                       <a:fillRect/>
                     </a:stretch>
@@ -3011,21 +3030,21 @@
       <w:pPr>
         <w:pStyle w:val="Heading1"/>
       </w:pPr>
-      <w:bookmarkStart w:id="10" w:name="_Toc455563123"/>
+      <w:bookmarkStart w:id="11" w:name="_Toc455563123"/>
       <w:r>
         <w:t>Logistics</w:t>
       </w:r>
-      <w:bookmarkEnd w:id="10"/>
+      <w:bookmarkEnd w:id="11"/>
     </w:p>
     <w:p>
       <w:pPr>
         <w:pStyle w:val="Heading2"/>
       </w:pPr>
-      <w:bookmarkStart w:id="11" w:name="_Toc455563124"/>
+      <w:bookmarkStart w:id="12" w:name="_Toc455563124"/>
       <w:r>
         <w:t>Distribution</w:t>
       </w:r>
-      <w:bookmarkEnd w:id="11"/>
+      <w:bookmarkEnd w:id="12"/>
     </w:p>
     <w:p>
       <w:r>
@@ -3036,12 +3055,12 @@
       <w:pPr>
         <w:pStyle w:val="Heading2"/>
       </w:pPr>
-      <w:bookmarkStart w:id="12" w:name="_Toc455563125"/>
+      <w:bookmarkStart w:id="13" w:name="_Toc455563125"/>
       <w:r>
         <w:lastRenderedPageBreak/>
         <w:t>Installation</w:t>
       </w:r>
-      <w:bookmarkEnd w:id="12"/>
+      <w:bookmarkEnd w:id="13"/>
     </w:p>
     <w:p>
       <w:r>
@@ -3062,8 +3081,6 @@
       <w:r>
         <w:t>By default the proxy will be configured to run on port 22080.</w:t>
       </w:r>
-      <w:bookmarkStart w:id="13" w:name="_GoBack"/>
-      <w:bookmarkEnd w:id="13"/>
     </w:p>
     <w:p>
       <w:pPr>
@@ -3164,10 +3181,10 @@
       </w:r>
     </w:p>
     <w:sectPr>
-      <w:headerReference w:type="default" r:id="rId13"/>
-      <w:footerReference w:type="default" r:id="rId14"/>
-      <w:headerReference w:type="first" r:id="rId15"/>
-      <w:footerReference w:type="first" r:id="rId16"/>
+      <w:headerReference w:type="default" r:id="rId14"/>
+      <w:footerReference w:type="default" r:id="rId15"/>
+      <w:headerReference w:type="first" r:id="rId16"/>
+      <w:footerReference w:type="first" r:id="rId17"/>
       <w:pgSz w:w="12240" w:h="15840"/>
       <w:pgMar w:top="1440" w:right="1440" w:bottom="1440" w:left="1440" w:header="720" w:footer="720" w:gutter="0"/>
       <w:cols w:space="720"/>
@@ -3231,7 +3248,7 @@
       <w:rPr>
         <w:noProof/>
       </w:rPr>
-      <w:t>9</w:t>
+      <w:t>4</w:t>
     </w:r>
     <w:r>
       <w:fldChar w:fldCharType="end"/>
@@ -3421,7 +3438,7 @@
 
 <file path=word/numbering.xml><?xml version="1.0" encoding="utf-8"?>
 <w:numbering xmlns:wpc="http://schemas.microsoft.com/office/word/2010/wordprocessingCanvas" xmlns:mc="http://schemas.openxmlformats.org/markup-compatibility/2006" xmlns:o="urn:schemas-microsoft-com:office:office" xmlns:r="http://schemas.openxmlformats.org/officeDocument/2006/relationships" xmlns:m="http://schemas.openxmlformats.org/officeDocument/2006/math" xmlns:v="urn:schemas-microsoft-com:vml" xmlns:wp14="http://schemas.microsoft.com/office/word/2010/wordprocessingDrawing" xmlns:wp="http://schemas.openxmlformats.org/drawingml/2006/wordprocessingDrawing" xmlns:w10="urn:schemas-microsoft-com:office:word" xmlns:w="http://schemas.openxmlformats.org/wordprocessingml/2006/main" xmlns:w14="http://schemas.microsoft.com/office/word/2010/wordml" xmlns:w15="http://schemas.microsoft.com/office/word/2012/wordml" xmlns:wpg="http://schemas.microsoft.com/office/word/2010/wordprocessingGroup" xmlns:wpi="http://schemas.microsoft.com/office/word/2010/wordprocessingInk" xmlns:wne="http://schemas.microsoft.com/office/word/2006/wordml" xmlns:wps="http://schemas.microsoft.com/office/word/2010/wordprocessingShape" mc:Ignorable="w14 w15 wp14">
-  <w:abstractNum w:abstractNumId="0">
+  <w:abstractNum w:abstractNumId="0" w15:restartNumberingAfterBreak="0">
     <w:nsid w:val="06150911"/>
     <w:multiLevelType w:val="multilevel"/>
     <w:tmpl w:val="DE8EAA1A"/>
@@ -3518,7 +3535,7 @@
       </w:pPr>
     </w:lvl>
   </w:abstractNum>
-  <w:abstractNum w:abstractNumId="1">
+  <w:abstractNum w:abstractNumId="1" w15:restartNumberingAfterBreak="0">
     <w:nsid w:val="097B631C"/>
     <w:multiLevelType w:val="multilevel"/>
     <w:tmpl w:val="CC42B63E"/>
@@ -3604,7 +3621,7 @@
       </w:pPr>
     </w:lvl>
   </w:abstractNum>
-  <w:abstractNum w:abstractNumId="2">
+  <w:abstractNum w:abstractNumId="2" w15:restartNumberingAfterBreak="0">
     <w:nsid w:val="0C501C03"/>
     <w:multiLevelType w:val="multilevel"/>
     <w:tmpl w:val="BB3A4F0C"/>
@@ -3695,7 +3712,7 @@
       </w:pPr>
     </w:lvl>
   </w:abstractNum>
-  <w:abstractNum w:abstractNumId="3">
+  <w:abstractNum w:abstractNumId="3" w15:restartNumberingAfterBreak="0">
     <w:nsid w:val="18750645"/>
     <w:multiLevelType w:val="multilevel"/>
     <w:tmpl w:val="6DE2CFE2"/>
@@ -3817,7 +3834,7 @@
       </w:pPr>
     </w:lvl>
   </w:abstractNum>
-  <w:abstractNum w:abstractNumId="4">
+  <w:abstractNum w:abstractNumId="4" w15:restartNumberingAfterBreak="0">
     <w:nsid w:val="2DAB3B48"/>
     <w:multiLevelType w:val="multilevel"/>
     <w:tmpl w:val="DBE0B970"/>
@@ -3908,7 +3925,7 @@
       </w:pPr>
     </w:lvl>
   </w:abstractNum>
-  <w:abstractNum w:abstractNumId="5">
+  <w:abstractNum w:abstractNumId="5" w15:restartNumberingAfterBreak="0">
     <w:nsid w:val="4ED80151"/>
     <w:multiLevelType w:val="multilevel"/>
     <w:tmpl w:val="4A96BD62"/>
@@ -6017,7 +6034,7 @@
 </file>
 
 <file path=customXml/itemProps1.xml><?xml version="1.0" encoding="utf-8"?>
-<ds:datastoreItem xmlns:ds="http://schemas.openxmlformats.org/officeDocument/2006/customXml" ds:itemID="{70A4BF53-3156-4C80-9C7F-D22525A6EC76}">
+<ds:datastoreItem xmlns:ds="http://schemas.openxmlformats.org/officeDocument/2006/customXml" ds:itemID="{B7D813EC-F7DB-4BE7-8DE8-9978630177D2}">
   <ds:schemaRefs>
     <ds:schemaRef ds:uri="http://schemas.openxmlformats.org/officeDocument/2006/bibliography"/>
   </ds:schemaRefs>

</xml_diff>